<commit_message>
Adds HW#8 slides - initialization
</commit_message>
<xml_diff>
--- a/HW#7/HW7.docx
+++ b/HW#7/HW7.docx
@@ -675,8 +675,6 @@
               </w:rPr>
               <w:t>multi-column deep neural network for traffic sign classification</w:t>
             </w:r>
-            <w:bookmarkStart w:id="0" w:name="_GoBack"/>
-            <w:bookmarkEnd w:id="0"/>
           </w:p>
         </w:tc>
         <w:tc>
@@ -5219,57 +5217,125 @@
         <w:tc>
           <w:tcPr>
             <w:tcW w:w="4675" w:type="dxa"/>
+            <w:vAlign w:val="center"/>
           </w:tcPr>
           <w:p>
             <w:pPr>
               <w:bidi/>
-              <w:jc w:val="right"/>
-              <w:rPr>
-                <w:rFonts w:ascii="Adobe Arabic" w:hAnsi="Adobe Arabic" w:cs="Adobe Arabic"/>
+              <w:jc w:val="center"/>
+              <w:rPr>
+                <w:rFonts w:cs="Adobe Arabic"/>
                 <w:b/>
                 <w:bCs/>
-                <w:sz w:val="44"/>
-                <w:szCs w:val="44"/>
-                <w:rtl/>
+                <w:sz w:val="36"/>
+                <w:szCs w:val="36"/>
                 <w:lang w:bidi="fa-IR"/>
               </w:rPr>
             </w:pPr>
             <w:r>
               <w:rPr>
-                <w:rFonts w:ascii="Adobe Arabic" w:hAnsi="Adobe Arabic" w:cs="Adobe Arabic"/>
+                <w:rFonts w:cs="Adobe Arabic"/>
                 <w:b/>
                 <w:bCs/>
-                <w:sz w:val="44"/>
-                <w:szCs w:val="44"/>
+                <w:sz w:val="36"/>
+                <w:szCs w:val="36"/>
                 <w:lang w:bidi="fa-IR"/>
               </w:rPr>
-              <w:t>2.708</w:t>
+              <w:t>Impact factor</w:t>
             </w:r>
           </w:p>
         </w:tc>
         <w:tc>
           <w:tcPr>
             <w:tcW w:w="4675" w:type="dxa"/>
+            <w:vAlign w:val="center"/>
           </w:tcPr>
           <w:p>
             <w:pPr>
               <w:pStyle w:val="Heading1"/>
               <w:shd w:val="clear" w:color="auto" w:fill="FFFFFF"/>
               <w:spacing w:before="0" w:beforeAutospacing="0" w:after="0" w:afterAutospacing="0"/>
+              <w:jc w:val="center"/>
               <w:textAlignment w:val="baseline"/>
-              <w:rPr>
-                <w:rFonts w:ascii="Georgia" w:hAnsi="Georgia"/>
+              <w:outlineLvl w:val="0"/>
+              <w:rPr>
+                <w:rFonts w:asciiTheme="minorHAnsi" w:hAnsiTheme="minorHAnsi"/>
+                <w:color w:val="222222"/>
+                <w:sz w:val="36"/>
+                <w:szCs w:val="36"/>
+              </w:rPr>
+            </w:pPr>
+            <w:r>
+              <w:rPr>
+                <w:rFonts w:asciiTheme="minorHAnsi" w:hAnsiTheme="minorHAnsi"/>
+                <w:color w:val="222222"/>
+                <w:sz w:val="36"/>
+                <w:szCs w:val="36"/>
+              </w:rPr>
+              <w:t>Journal</w:t>
+            </w:r>
+          </w:p>
+        </w:tc>
+      </w:tr>
+      <w:tr>
+        <w:tc>
+          <w:tcPr>
+            <w:tcW w:w="4675" w:type="dxa"/>
+            <w:vAlign w:val="center"/>
+          </w:tcPr>
+          <w:p>
+            <w:pPr>
+              <w:bidi/>
+              <w:jc w:val="center"/>
+              <w:rPr>
+                <w:rFonts w:cs="Adobe Arabic"/>
+                <w:sz w:val="36"/>
+                <w:szCs w:val="36"/>
+                <w:rtl/>
+                <w:lang w:bidi="fa-IR"/>
+              </w:rPr>
+            </w:pPr>
+            <w:r>
+              <w:rPr>
+                <w:rFonts w:cs="Adobe Arabic"/>
+                <w:sz w:val="36"/>
+                <w:szCs w:val="36"/>
+                <w:lang w:bidi="fa-IR"/>
+              </w:rPr>
+              <w:t>2.708</w:t>
+            </w:r>
+          </w:p>
+        </w:tc>
+        <w:tc>
+          <w:tcPr>
+            <w:tcW w:w="4675" w:type="dxa"/>
+            <w:vAlign w:val="center"/>
+          </w:tcPr>
+          <w:p>
+            <w:pPr>
+              <w:pStyle w:val="Heading1"/>
+              <w:shd w:val="clear" w:color="auto" w:fill="FFFFFF"/>
+              <w:spacing w:before="0" w:beforeAutospacing="0" w:after="0" w:afterAutospacing="0"/>
+              <w:jc w:val="center"/>
+              <w:textAlignment w:val="baseline"/>
+              <w:outlineLvl w:val="0"/>
+              <w:rPr>
+                <w:rFonts w:asciiTheme="minorHAnsi" w:hAnsiTheme="minorHAnsi"/>
                 <w:b w:val="0"/>
                 <w:bCs w:val="0"/>
                 <w:color w:val="222222"/>
-              </w:rPr>
-            </w:pPr>
-            <w:r>
-              <w:rPr>
-                <w:rFonts w:ascii="Georgia" w:hAnsi="Georgia"/>
+                <w:sz w:val="36"/>
+                <w:szCs w:val="36"/>
+              </w:rPr>
+            </w:pPr>
+            <w:r>
+              <w:rPr>
+                <w:rFonts w:asciiTheme="minorHAnsi" w:hAnsiTheme="minorHAnsi"/>
                 <w:b w:val="0"/>
                 <w:bCs w:val="0"/>
                 <w:color w:val="222222"/>
+                <w:sz w:val="36"/>
+                <w:szCs w:val="36"/>
               </w:rPr>
               <w:t>Neural Networks</w:t>
             </w:r>
@@ -5277,13 +5343,11 @@
           <w:p>
             <w:pPr>
               <w:bidi/>
-              <w:jc w:val="right"/>
-              <w:rPr>
-                <w:rFonts w:ascii="Adobe Arabic" w:hAnsi="Adobe Arabic" w:cs="Adobe Arabic"/>
-                <w:b/>
-                <w:bCs/>
-                <w:sz w:val="44"/>
-                <w:szCs w:val="44"/>
+              <w:jc w:val="center"/>
+              <w:rPr>
+                <w:rFonts w:cs="Adobe Arabic"/>
+                <w:sz w:val="36"/>
+                <w:szCs w:val="36"/>
                 <w:rtl/>
                 <w:lang w:bidi="fa-IR"/>
               </w:rPr>
@@ -5295,41 +5359,59 @@
         <w:tc>
           <w:tcPr>
             <w:tcW w:w="4675" w:type="dxa"/>
+            <w:vAlign w:val="center"/>
           </w:tcPr>
           <w:p>
             <w:pPr>
               <w:bidi/>
-              <w:jc w:val="right"/>
-              <w:rPr>
-                <w:rFonts w:ascii="Adobe Arabic" w:hAnsi="Adobe Arabic" w:cs="Adobe Arabic"/>
-                <w:b/>
-                <w:bCs/>
-                <w:sz w:val="44"/>
-                <w:szCs w:val="44"/>
+              <w:jc w:val="center"/>
+              <w:rPr>
+                <w:rFonts w:cs="Adobe Arabic"/>
+                <w:sz w:val="36"/>
+                <w:szCs w:val="36"/>
                 <w:rtl/>
                 <w:lang w:bidi="fa-IR"/>
               </w:rPr>
             </w:pPr>
+            <w:r>
+              <w:rPr>
+                <w:rFonts w:cs="Arial"/>
+                <w:color w:val="222222"/>
+                <w:sz w:val="36"/>
+                <w:szCs w:val="36"/>
+                <w:shd w:val="clear" w:color="auto" w:fill="FFFFFF"/>
+              </w:rPr>
+              <w:t>2.952</w:t>
+            </w:r>
           </w:p>
         </w:tc>
         <w:tc>
           <w:tcPr>
             <w:tcW w:w="4675" w:type="dxa"/>
+            <w:vAlign w:val="center"/>
           </w:tcPr>
           <w:p>
             <w:pPr>
               <w:bidi/>
-              <w:jc w:val="right"/>
-              <w:rPr>
-                <w:rFonts w:ascii="Adobe Arabic" w:hAnsi="Adobe Arabic" w:cs="Adobe Arabic"/>
-                <w:b/>
-                <w:bCs/>
-                <w:sz w:val="44"/>
-                <w:szCs w:val="44"/>
+              <w:jc w:val="center"/>
+              <w:rPr>
+                <w:rFonts w:cs="Adobe Arabic"/>
+                <w:sz w:val="36"/>
+                <w:szCs w:val="36"/>
                 <w:rtl/>
                 <w:lang w:bidi="fa-IR"/>
               </w:rPr>
             </w:pPr>
+            <w:r>
+              <w:rPr>
+                <w:rFonts w:cs="Arial"/>
+                <w:color w:val="222222"/>
+                <w:sz w:val="36"/>
+                <w:szCs w:val="36"/>
+                <w:shd w:val="clear" w:color="auto" w:fill="FFFFFF"/>
+              </w:rPr>
+              <w:t>IEEE Transactions on Neural Networks and Learning Systems</w:t>
+            </w:r>
           </w:p>
         </w:tc>
       </w:tr>
@@ -5337,41 +5419,217 @@
         <w:tc>
           <w:tcPr>
             <w:tcW w:w="4675" w:type="dxa"/>
+            <w:vAlign w:val="center"/>
           </w:tcPr>
           <w:p>
             <w:pPr>
               <w:bidi/>
-              <w:jc w:val="right"/>
-              <w:rPr>
-                <w:rFonts w:ascii="Adobe Arabic" w:hAnsi="Adobe Arabic" w:cs="Adobe Arabic"/>
-                <w:b/>
-                <w:bCs/>
-                <w:sz w:val="44"/>
-                <w:szCs w:val="44"/>
+              <w:jc w:val="center"/>
+              <w:rPr>
+                <w:rFonts w:cs="Adobe Arabic"/>
+                <w:sz w:val="36"/>
+                <w:szCs w:val="36"/>
                 <w:rtl/>
                 <w:lang w:bidi="fa-IR"/>
               </w:rPr>
             </w:pPr>
+            <w:r>
+              <w:rPr>
+                <w:rFonts w:cs="Arial"/>
+                <w:color w:val="222222"/>
+                <w:sz w:val="36"/>
+                <w:szCs w:val="36"/>
+                <w:shd w:val="clear" w:color="auto" w:fill="FFFFFF"/>
+              </w:rPr>
+              <w:t>4.284</w:t>
+            </w:r>
           </w:p>
         </w:tc>
         <w:tc>
           <w:tcPr>
             <w:tcW w:w="4675" w:type="dxa"/>
+            <w:vAlign w:val="center"/>
           </w:tcPr>
           <w:p>
             <w:pPr>
               <w:bidi/>
-              <w:jc w:val="right"/>
-              <w:rPr>
-                <w:rFonts w:ascii="Adobe Arabic" w:hAnsi="Adobe Arabic" w:cs="Adobe Arabic"/>
-                <w:b/>
-                <w:bCs/>
-                <w:sz w:val="44"/>
-                <w:szCs w:val="44"/>
+              <w:jc w:val="center"/>
+              <w:rPr>
+                <w:rFonts w:cs="Adobe Arabic"/>
+                <w:sz w:val="36"/>
+                <w:szCs w:val="36"/>
                 <w:rtl/>
                 <w:lang w:bidi="fa-IR"/>
               </w:rPr>
             </w:pPr>
+            <w:r>
+              <w:rPr>
+                <w:rFonts w:cs="Arial"/>
+                <w:color w:val="222222"/>
+                <w:sz w:val="36"/>
+                <w:szCs w:val="36"/>
+                <w:shd w:val="clear" w:color="auto" w:fill="FFFFFF"/>
+              </w:rPr>
+              <w:t>International Journal of Neural Systems</w:t>
+            </w:r>
+          </w:p>
+        </w:tc>
+      </w:tr>
+      <w:tr>
+        <w:tc>
+          <w:tcPr>
+            <w:tcW w:w="4675" w:type="dxa"/>
+            <w:vAlign w:val="center"/>
+          </w:tcPr>
+          <w:p>
+            <w:pPr>
+              <w:bidi/>
+              <w:jc w:val="center"/>
+              <w:rPr>
+                <w:rFonts w:cs="Arial"/>
+                <w:color w:val="222222"/>
+                <w:sz w:val="36"/>
+                <w:szCs w:val="36"/>
+                <w:shd w:val="clear" w:color="auto" w:fill="FFFFFF"/>
+              </w:rPr>
+            </w:pPr>
+            <w:r>
+              <w:rPr>
+                <w:rFonts w:cs="Arial"/>
+                <w:color w:val="222222"/>
+                <w:sz w:val="36"/>
+                <w:szCs w:val="36"/>
+                <w:shd w:val="clear" w:color="auto" w:fill="FFFFFF"/>
+              </w:rPr>
+              <w:t>2.810</w:t>
+            </w:r>
+          </w:p>
+        </w:tc>
+        <w:tc>
+          <w:tcPr>
+            <w:tcW w:w="4675" w:type="dxa"/>
+            <w:vAlign w:val="center"/>
+          </w:tcPr>
+          <w:p>
+            <w:pPr>
+              <w:pStyle w:val="Heading1"/>
+              <w:shd w:val="clear" w:color="auto" w:fill="FFFFFF"/>
+              <w:spacing w:before="0" w:beforeAutospacing="0" w:after="0" w:afterAutospacing="0"/>
+              <w:jc w:val="center"/>
+              <w:textAlignment w:val="baseline"/>
+              <w:rPr>
+                <w:rFonts w:asciiTheme="minorHAnsi" w:hAnsiTheme="minorHAnsi"/>
+                <w:b w:val="0"/>
+                <w:bCs w:val="0"/>
+                <w:color w:val="222222"/>
+                <w:sz w:val="36"/>
+                <w:szCs w:val="36"/>
+              </w:rPr>
+            </w:pPr>
+            <w:r>
+              <w:rPr>
+                <w:rFonts w:asciiTheme="minorHAnsi" w:hAnsiTheme="minorHAnsi"/>
+                <w:b w:val="0"/>
+                <w:bCs w:val="0"/>
+                <w:color w:val="222222"/>
+                <w:sz w:val="36"/>
+                <w:szCs w:val="36"/>
+              </w:rPr>
+              <w:t>Applied Soft Computin</w:t>
+            </w:r>
+            <w:r>
+              <w:rPr>
+                <w:rFonts w:asciiTheme="minorHAnsi" w:hAnsiTheme="minorHAnsi"/>
+                <w:b w:val="0"/>
+                <w:bCs w:val="0"/>
+                <w:color w:val="222222"/>
+                <w:sz w:val="36"/>
+                <w:szCs w:val="36"/>
+              </w:rPr>
+              <w:t>g</w:t>
+            </w:r>
+          </w:p>
+          <w:p>
+            <w:pPr>
+              <w:bidi/>
+              <w:jc w:val="center"/>
+              <w:rPr>
+                <w:rFonts w:cs="Arial"/>
+                <w:color w:val="222222"/>
+                <w:sz w:val="36"/>
+                <w:szCs w:val="36"/>
+                <w:shd w:val="clear" w:color="auto" w:fill="FFFFFF"/>
+              </w:rPr>
+            </w:pPr>
+          </w:p>
+        </w:tc>
+      </w:tr>
+      <w:tr>
+        <w:tc>
+          <w:tcPr>
+            <w:tcW w:w="4675" w:type="dxa"/>
+            <w:vAlign w:val="center"/>
+          </w:tcPr>
+          <w:p>
+            <w:pPr>
+              <w:bidi/>
+              <w:jc w:val="center"/>
+              <w:rPr>
+                <w:rFonts w:cs="Arial"/>
+                <w:color w:val="222222"/>
+                <w:sz w:val="36"/>
+                <w:szCs w:val="36"/>
+                <w:shd w:val="clear" w:color="auto" w:fill="FFFFFF"/>
+              </w:rPr>
+            </w:pPr>
+            <w:r>
+              <w:rPr>
+                <w:rFonts w:cs="Arial"/>
+                <w:color w:val="222222"/>
+                <w:sz w:val="36"/>
+                <w:szCs w:val="36"/>
+                <w:shd w:val="clear" w:color="auto" w:fill="FFFFFF"/>
+              </w:rPr>
+              <w:t>3.096</w:t>
+            </w:r>
+            <w:bookmarkStart w:id="0" w:name="_GoBack"/>
+            <w:bookmarkEnd w:id="0"/>
+          </w:p>
+        </w:tc>
+        <w:tc>
+          <w:tcPr>
+            <w:tcW w:w="4675" w:type="dxa"/>
+            <w:vAlign w:val="center"/>
+          </w:tcPr>
+          <w:p>
+            <w:pPr>
+              <w:pStyle w:val="Heading1"/>
+              <w:shd w:val="clear" w:color="auto" w:fill="FFFFFF"/>
+              <w:spacing w:before="0" w:beforeAutospacing="0" w:after="0" w:afterAutospacing="0"/>
+              <w:ind w:left="1440" w:hanging="1440"/>
+              <w:jc w:val="center"/>
+              <w:textAlignment w:val="baseline"/>
+              <w:outlineLvl w:val="0"/>
+              <w:rPr>
+                <w:rFonts w:asciiTheme="minorHAnsi" w:hAnsiTheme="minorHAnsi"/>
+                <w:b w:val="0"/>
+                <w:bCs w:val="0"/>
+                <w:color w:val="222222"/>
+                <w:sz w:val="36"/>
+                <w:szCs w:val="36"/>
+              </w:rPr>
+            </w:pPr>
+            <w:r>
+              <w:rPr>
+                <w:rFonts w:asciiTheme="minorHAnsi" w:hAnsiTheme="minorHAnsi"/>
+                <w:b w:val="0"/>
+                <w:bCs w:val="0"/>
+                <w:color w:val="222222"/>
+                <w:sz w:val="36"/>
+                <w:szCs w:val="36"/>
+              </w:rPr>
+              <w:t>Pattern Recognition</w:t>
+            </w:r>
           </w:p>
         </w:tc>
       </w:tr>

</xml_diff>